<commit_message>
Template Parte Web feita
Coloquei com //TODO o que falta

5.3 e 5.4 - Androide - Marco e Francisco
5.5 - Daniel

O resto em principio faremos juntos
</commit_message>
<xml_diff>
--- a/Template-RELATORIO-ESPECIF-EQUIPAS.docx
+++ b/Template-RELATORIO-ESPECIF-EQUIPAS.docx
@@ -289,7 +289,7 @@
               <w:rPr>
                 <w:lang w:val="pt-PT"/>
               </w:rPr>
-              <w:t>1.0</w:t>
+              <w:t>alfa</w:t>
             </w:r>
           </w:p>
         </w:tc>
@@ -318,13 +318,25 @@
               <w:rPr>
                 <w:lang w:val="pt-PT"/>
               </w:rPr>
-              <w:t>31</w:t>
+              <w:t>19</w:t>
             </w:r>
             <w:r>
               <w:rPr>
                 <w:lang w:val="pt-PT"/>
               </w:rPr>
-              <w:t>/03/2018</w:t>
+              <w:t>/0</w:t>
+            </w:r>
+            <w:r>
+              <w:rPr>
+                <w:lang w:val="pt-PT"/>
+              </w:rPr>
+              <w:t>5</w:t>
+            </w:r>
+            <w:r>
+              <w:rPr>
+                <w:lang w:val="pt-PT"/>
+              </w:rPr>
+              <w:t>/2018</w:t>
             </w:r>
           </w:p>
         </w:tc>
@@ -984,6 +996,8 @@
           <w:lang w:val="pt-PT"/>
         </w:rPr>
       </w:pPr>
+      <w:bookmarkStart w:id="0" w:name="_GoBack"/>
+      <w:bookmarkEnd w:id="0"/>
     </w:p>
     <w:p>
       <w:pPr>
@@ -1629,8 +1643,8 @@
         </w:rPr>
         <w:t xml:space="preserve">- Dados estatísticos </w:t>
       </w:r>
-      <w:bookmarkStart w:id="0" w:name="__DdeLink__570_1337696164"/>
-      <w:bookmarkEnd w:id="0"/>
+      <w:bookmarkStart w:id="1" w:name="__DdeLink__570_1337696164"/>
+      <w:bookmarkEnd w:id="1"/>
       <w:r>
         <w:rPr>
           <w:lang w:val="pt-PT"/>
@@ -3332,18 +3346,313 @@
     </w:p>
     <w:p>
       <w:pPr>
-        <w:ind w:left="-284"/>
-        <w:rPr>
-          <w:b/>
-          <w:lang w:val="pt-PT"/>
-        </w:rPr>
-      </w:pPr>
-    </w:p>
-    <w:p>
-      <w:pPr>
-        <w:ind w:left="-284"/>
-        <w:rPr>
-          <w:b/>
+        <w:ind w:left="-284" w:firstLine="1004"/>
+        <w:jc w:val="both"/>
+        <w:rPr>
+          <w:color w:val="A8D08D" w:themeColor="accent6" w:themeTint="99"/>
+          <w:lang w:val="pt-PT"/>
+        </w:rPr>
+      </w:pPr>
+      <w:r>
+        <w:rPr>
+          <w:color w:val="A8D08D" w:themeColor="accent6" w:themeTint="99"/>
+          <w:lang w:val="pt-PT"/>
+        </w:rPr>
+        <w:t xml:space="preserve">A aplicação web foi desenvolvida em </w:t>
+      </w:r>
+      <w:proofErr w:type="spellStart"/>
+      <w:r>
+        <w:rPr>
+          <w:color w:val="A8D08D" w:themeColor="accent6" w:themeTint="99"/>
+          <w:lang w:val="pt-PT"/>
+        </w:rPr>
+        <w:t>React</w:t>
+      </w:r>
+      <w:proofErr w:type="spellEnd"/>
+      <w:r>
+        <w:rPr>
+          <w:color w:val="A8D08D" w:themeColor="accent6" w:themeTint="99"/>
+          <w:lang w:val="pt-PT"/>
+        </w:rPr>
+        <w:t xml:space="preserve">. De forma a criar um layout moderno e semelhante de página para página utilizamos como ferramenta complementar o Material-UI (componentes de design de interface de utilizador da Google </w:t>
+      </w:r>
+      <w:r>
+        <w:rPr>
+          <w:color w:val="A8D08D" w:themeColor="accent6" w:themeTint="99"/>
+          <w:lang w:val="pt-PT"/>
+        </w:rPr>
+        <w:t>construídas</w:t>
+      </w:r>
+      <w:r>
+        <w:rPr>
+          <w:color w:val="A8D08D" w:themeColor="accent6" w:themeTint="99"/>
+          <w:lang w:val="pt-PT"/>
+        </w:rPr>
+        <w:t xml:space="preserve"> a partir de </w:t>
+      </w:r>
+      <w:proofErr w:type="spellStart"/>
+      <w:r>
+        <w:rPr>
+          <w:color w:val="A8D08D" w:themeColor="accent6" w:themeTint="99"/>
+          <w:lang w:val="pt-PT"/>
+        </w:rPr>
+        <w:t>React</w:t>
+      </w:r>
+      <w:proofErr w:type="spellEnd"/>
+      <w:r>
+        <w:rPr>
+          <w:color w:val="A8D08D" w:themeColor="accent6" w:themeTint="99"/>
+          <w:lang w:val="pt-PT"/>
+        </w:rPr>
+        <w:t>)</w:t>
+      </w:r>
+      <w:r>
+        <w:rPr>
+          <w:color w:val="A8D08D" w:themeColor="accent6" w:themeTint="99"/>
+          <w:lang w:val="pt-PT"/>
+        </w:rPr>
+        <w:t>.</w:t>
+      </w:r>
+    </w:p>
+    <w:p>
+      <w:pPr>
+        <w:ind w:left="-284" w:firstLine="1004"/>
+        <w:jc w:val="both"/>
+        <w:rPr>
+          <w:color w:val="A8D08D" w:themeColor="accent6" w:themeTint="99"/>
+          <w:lang w:val="pt-PT"/>
+        </w:rPr>
+      </w:pPr>
+      <w:r>
+        <w:rPr>
+          <w:color w:val="A8D08D" w:themeColor="accent6" w:themeTint="99"/>
+          <w:lang w:val="pt-PT"/>
+        </w:rPr>
+        <w:t xml:space="preserve">Na página inicial o utilizador verá uma barra horizontal no cimo da app, onde estão presentes dois botões que correspondem ao login e ao registo do utilizador na aplicação. Ao lado dos botões existe ainda um </w:t>
+      </w:r>
+      <w:proofErr w:type="spellStart"/>
+      <w:r>
+        <w:rPr>
+          <w:color w:val="A8D08D" w:themeColor="accent6" w:themeTint="99"/>
+          <w:lang w:val="pt-PT"/>
+        </w:rPr>
+        <w:t>icon</w:t>
+      </w:r>
+      <w:proofErr w:type="spellEnd"/>
+      <w:r>
+        <w:rPr>
+          <w:color w:val="A8D08D" w:themeColor="accent6" w:themeTint="99"/>
+          <w:lang w:val="pt-PT"/>
+        </w:rPr>
+        <w:t xml:space="preserve"> com uma imagem que é um menu onde o utilizador poderá ver o seu perfil e fazer </w:t>
+      </w:r>
+      <w:proofErr w:type="spellStart"/>
+      <w:r>
+        <w:rPr>
+          <w:color w:val="A8D08D" w:themeColor="accent6" w:themeTint="99"/>
+          <w:lang w:val="pt-PT"/>
+        </w:rPr>
+        <w:t>logout</w:t>
+      </w:r>
+      <w:proofErr w:type="spellEnd"/>
+      <w:r>
+        <w:rPr>
+          <w:color w:val="A8D08D" w:themeColor="accent6" w:themeTint="99"/>
+          <w:lang w:val="pt-PT"/>
+        </w:rPr>
+        <w:t xml:space="preserve"> na aplicação. </w:t>
+      </w:r>
+    </w:p>
+    <w:p>
+      <w:pPr>
+        <w:ind w:left="-284" w:firstLine="1004"/>
+        <w:jc w:val="both"/>
+        <w:rPr>
+          <w:color w:val="A8D08D" w:themeColor="accent6" w:themeTint="99"/>
+          <w:lang w:val="pt-PT"/>
+        </w:rPr>
+      </w:pPr>
+      <w:r>
+        <w:rPr>
+          <w:color w:val="A8D08D" w:themeColor="accent6" w:themeTint="99"/>
+          <w:lang w:val="pt-PT"/>
+        </w:rPr>
+        <w:t xml:space="preserve">Na barra lateral da página estão presentes uns </w:t>
+      </w:r>
+      <w:proofErr w:type="spellStart"/>
+      <w:r>
+        <w:rPr>
+          <w:color w:val="A8D08D" w:themeColor="accent6" w:themeTint="99"/>
+          <w:lang w:val="pt-PT"/>
+        </w:rPr>
+        <w:t>icons</w:t>
+      </w:r>
+      <w:proofErr w:type="spellEnd"/>
+      <w:r>
+        <w:rPr>
+          <w:color w:val="A8D08D" w:themeColor="accent6" w:themeTint="99"/>
+          <w:lang w:val="pt-PT"/>
+        </w:rPr>
+        <w:t xml:space="preserve"> que ao serem clicados redirecionam para o link onde se encontra a página pretendida. Os utilizadores poderão clicar no botão mais à esquerda da barra de cima para ver o que cada </w:t>
+      </w:r>
+      <w:proofErr w:type="spellStart"/>
+      <w:r>
+        <w:rPr>
+          <w:color w:val="A8D08D" w:themeColor="accent6" w:themeTint="99"/>
+          <w:lang w:val="pt-PT"/>
+        </w:rPr>
+        <w:t>icon</w:t>
+      </w:r>
+      <w:proofErr w:type="spellEnd"/>
+      <w:r>
+        <w:rPr>
+          <w:color w:val="A8D08D" w:themeColor="accent6" w:themeTint="99"/>
+          <w:lang w:val="pt-PT"/>
+        </w:rPr>
+        <w:t xml:space="preserve"> significa, isto é, por exemplo o </w:t>
+      </w:r>
+      <w:r>
+        <w:rPr>
+          <w:color w:val="A8D08D" w:themeColor="accent6" w:themeTint="99"/>
+          <w:lang w:val="pt-PT"/>
+        </w:rPr>
+        <w:t>ícone</w:t>
+      </w:r>
+      <w:r>
+        <w:rPr>
+          <w:color w:val="A8D08D" w:themeColor="accent6" w:themeTint="99"/>
+          <w:lang w:val="pt-PT"/>
+        </w:rPr>
+        <w:t xml:space="preserve"> com o “</w:t>
+      </w:r>
+      <w:proofErr w:type="spellStart"/>
+      <w:r>
+        <w:rPr>
+          <w:color w:val="A8D08D" w:themeColor="accent6" w:themeTint="99"/>
+          <w:lang w:val="pt-PT"/>
+        </w:rPr>
+        <w:t>marker</w:t>
+      </w:r>
+      <w:proofErr w:type="spellEnd"/>
+      <w:r>
+        <w:rPr>
+          <w:color w:val="A8D08D" w:themeColor="accent6" w:themeTint="99"/>
+          <w:lang w:val="pt-PT"/>
+        </w:rPr>
+        <w:t xml:space="preserve">” corresponde a </w:t>
+      </w:r>
+      <w:proofErr w:type="gramStart"/>
+      <w:r>
+        <w:rPr>
+          <w:color w:val="A8D08D" w:themeColor="accent6" w:themeTint="99"/>
+          <w:lang w:val="pt-PT"/>
+        </w:rPr>
+        <w:t>pagina</w:t>
+      </w:r>
+      <w:proofErr w:type="gramEnd"/>
+      <w:r>
+        <w:rPr>
+          <w:color w:val="A8D08D" w:themeColor="accent6" w:themeTint="99"/>
+          <w:lang w:val="pt-PT"/>
+        </w:rPr>
+        <w:t xml:space="preserve"> que mostra o mapa com as ocorrências.</w:t>
+      </w:r>
+    </w:p>
+    <w:p>
+      <w:pPr>
+        <w:ind w:left="-284" w:firstLine="1004"/>
+        <w:jc w:val="both"/>
+        <w:rPr>
+          <w:color w:val="A8D08D" w:themeColor="accent6" w:themeTint="99"/>
+          <w:lang w:val="pt-PT"/>
+        </w:rPr>
+      </w:pPr>
+      <w:r>
+        <w:rPr>
+          <w:color w:val="A8D08D" w:themeColor="accent6" w:themeTint="99"/>
+          <w:lang w:val="pt-PT"/>
+        </w:rPr>
+        <w:t xml:space="preserve">O corpo da página </w:t>
+      </w:r>
+      <w:proofErr w:type="gramStart"/>
+      <w:r>
+        <w:rPr>
+          <w:color w:val="A8D08D" w:themeColor="accent6" w:themeTint="99"/>
+          <w:lang w:val="pt-PT"/>
+        </w:rPr>
+        <w:t>vai portanto</w:t>
+      </w:r>
+      <w:proofErr w:type="gramEnd"/>
+      <w:r>
+        <w:rPr>
+          <w:color w:val="A8D08D" w:themeColor="accent6" w:themeTint="99"/>
+          <w:lang w:val="pt-PT"/>
+        </w:rPr>
+        <w:t xml:space="preserve"> variando de secção para secção, e são aí apresentadas as informações que o utilizador poderá ver e/ou os registos ou editações que fará na aplicação.</w:t>
+      </w:r>
+    </w:p>
+    <w:p>
+      <w:pPr>
+        <w:ind w:left="-284" w:firstLine="1004"/>
+        <w:jc w:val="both"/>
+        <w:rPr>
+          <w:color w:val="A8D08D" w:themeColor="accent6" w:themeTint="99"/>
+          <w:lang w:val="pt-PT"/>
+        </w:rPr>
+      </w:pPr>
+      <w:r>
+        <w:rPr>
+          <w:color w:val="A8D08D" w:themeColor="accent6" w:themeTint="99"/>
+          <w:lang w:val="pt-PT"/>
+        </w:rPr>
+        <w:lastRenderedPageBreak/>
+        <w:t xml:space="preserve">Note-se que de forma a interagir com o servidor, através de pedidos, são feitos </w:t>
+      </w:r>
+      <w:proofErr w:type="spellStart"/>
+      <w:r>
+        <w:rPr>
+          <w:color w:val="A8D08D" w:themeColor="accent6" w:themeTint="99"/>
+          <w:lang w:val="pt-PT"/>
+        </w:rPr>
+        <w:t>xmlHttpRequests</w:t>
+      </w:r>
+      <w:proofErr w:type="spellEnd"/>
+      <w:r>
+        <w:rPr>
+          <w:color w:val="A8D08D" w:themeColor="accent6" w:themeTint="99"/>
+          <w:lang w:val="pt-PT"/>
+        </w:rPr>
+        <w:t>.</w:t>
+      </w:r>
+    </w:p>
+    <w:p>
+      <w:pPr>
+        <w:ind w:left="-284" w:firstLine="1004"/>
+        <w:jc w:val="both"/>
+        <w:rPr>
+          <w:color w:val="A8D08D" w:themeColor="accent6" w:themeTint="99"/>
+          <w:lang w:val="pt-PT"/>
+        </w:rPr>
+      </w:pPr>
+      <w:r>
+        <w:rPr>
+          <w:color w:val="A8D08D" w:themeColor="accent6" w:themeTint="99"/>
+          <w:lang w:val="pt-PT"/>
+        </w:rPr>
+        <w:t>As cores predominantes da aplicação são o cinzento, branco e azul – esta palete foi escolhida pois achamos que representava bem uma app moderna, e o azul</w:t>
+      </w:r>
+      <w:r>
+        <w:rPr>
+          <w:color w:val="A8D08D" w:themeColor="accent6" w:themeTint="99"/>
+          <w:lang w:val="pt-PT"/>
+        </w:rPr>
+        <w:t>, que é a cor do nosso logo da app, representa a limpeza e “um céu limpo” sem o fumo e poeiras predominantes nos incêndios.</w:t>
+      </w:r>
+    </w:p>
+    <w:p>
+      <w:pPr>
+        <w:ind w:left="-284"/>
+        <w:rPr>
           <w:lang w:val="pt-PT"/>
         </w:rPr>
       </w:pPr>
@@ -3400,12 +3709,76 @@
     </w:p>
     <w:p>
       <w:pPr>
-        <w:ind w:left="-284"/>
-        <w:rPr>
-          <w:b/>
-          <w:lang w:val="pt-PT"/>
-        </w:rPr>
-      </w:pPr>
+        <w:jc w:val="both"/>
+        <w:rPr>
+          <w:color w:val="A8D08D" w:themeColor="accent6" w:themeTint="99"/>
+          <w:lang w:val="pt-PT"/>
+        </w:rPr>
+      </w:pPr>
+      <w:r>
+        <w:tab/>
+      </w:r>
+      <w:r>
+        <w:rPr>
+          <w:color w:val="A8D08D" w:themeColor="accent6" w:themeTint="99"/>
+          <w:lang w:val="pt-PT"/>
+        </w:rPr>
+        <w:t>Tal como já foi referido no ponto 5.1 no que tem em conta a transição de páginas (ou neste caso do corpo da aplicação) esta é feita através do evento “</w:t>
+      </w:r>
+      <w:proofErr w:type="spellStart"/>
+      <w:r>
+        <w:rPr>
+          <w:color w:val="A8D08D" w:themeColor="accent6" w:themeTint="99"/>
+          <w:lang w:val="pt-PT"/>
+        </w:rPr>
+        <w:t>click</w:t>
+      </w:r>
+      <w:proofErr w:type="spellEnd"/>
+      <w:r>
+        <w:rPr>
+          <w:color w:val="A8D08D" w:themeColor="accent6" w:themeTint="99"/>
+          <w:lang w:val="pt-PT"/>
+        </w:rPr>
+        <w:t xml:space="preserve">” nos </w:t>
+      </w:r>
+      <w:r>
+        <w:rPr>
+          <w:color w:val="A8D08D" w:themeColor="accent6" w:themeTint="99"/>
+          <w:lang w:val="pt-PT"/>
+        </w:rPr>
+        <w:t>ícones</w:t>
+      </w:r>
+      <w:r>
+        <w:rPr>
+          <w:color w:val="A8D08D" w:themeColor="accent6" w:themeTint="99"/>
+          <w:lang w:val="pt-PT"/>
+        </w:rPr>
+        <w:t xml:space="preserve"> presentes na barra lateral da aplicação.</w:t>
+      </w:r>
+    </w:p>
+    <w:p>
+      <w:pPr>
+        <w:jc w:val="both"/>
+        <w:rPr>
+          <w:color w:val="A8D08D" w:themeColor="accent6" w:themeTint="99"/>
+          <w:lang w:val="pt-PT"/>
+        </w:rPr>
+      </w:pPr>
+      <w:r>
+        <w:rPr>
+          <w:color w:val="A8D08D" w:themeColor="accent6" w:themeTint="99"/>
+          <w:lang w:val="pt-PT"/>
+        </w:rPr>
+        <w:tab/>
+        <w:t xml:space="preserve">No que tem em conta o resto das transições (como por exemplo ver as informações detalhadas de cada operação na tabela de operações, o “editar perfil” e “mudar password”, mensagem de sucesso após um registo de um problema, …) que permitem a transição de uma página para outra com o conteúdo idêntico ao da sua secção inicial, são feitas através de </w:t>
+      </w:r>
+      <w:r>
+        <w:rPr>
+          <w:color w:val="A8D08D" w:themeColor="accent6" w:themeTint="99"/>
+          <w:lang w:val="pt-PT"/>
+        </w:rPr>
+        <w:t>botões (com ícones ou não) ao serem clicados.</w:t>
+      </w:r>
     </w:p>
     <w:p>
       <w:pPr>
@@ -3470,42 +3843,42 @@
         <w:ind w:left="-284"/>
         <w:rPr>
           <w:b/>
-          <w:lang w:val="pt-PT"/>
-        </w:rPr>
-      </w:pPr>
-    </w:p>
-    <w:p>
-      <w:pPr>
-        <w:ind w:left="-284"/>
-        <w:rPr>
-          <w:b/>
-          <w:lang w:val="pt-PT"/>
-        </w:rPr>
-      </w:pPr>
-    </w:p>
-    <w:p>
-      <w:pPr>
-        <w:ind w:left="-284"/>
-        <w:rPr>
-          <w:b/>
-          <w:lang w:val="pt-PT"/>
-        </w:rPr>
-      </w:pPr>
-      <w:r>
-        <w:rPr>
-          <w:b/>
-          <w:lang w:val="pt-PT"/>
-        </w:rPr>
-        <w:t xml:space="preserve">5.4 modelo de navegação e diagramas de transição </w:t>
-      </w:r>
-      <w:bookmarkStart w:id="1" w:name="_GoBack"/>
-      <w:bookmarkEnd w:id="1"/>
-      <w:r>
-        <w:rPr>
-          <w:b/>
-          <w:lang w:val="pt-PT"/>
-        </w:rPr>
-        <w:t>(App Móvel)</w:t>
+          <w:color w:val="FF0000"/>
+          <w:lang w:val="pt-PT"/>
+        </w:rPr>
+      </w:pPr>
+      <w:r>
+        <w:rPr>
+          <w:b/>
+          <w:color w:val="FF0000"/>
+          <w:lang w:val="pt-PT"/>
+        </w:rPr>
+        <w:t>//TODO</w:t>
+      </w:r>
+    </w:p>
+    <w:p>
+      <w:pPr>
+        <w:ind w:left="-284"/>
+        <w:rPr>
+          <w:b/>
+          <w:lang w:val="pt-PT"/>
+        </w:rPr>
+      </w:pPr>
+    </w:p>
+    <w:p>
+      <w:pPr>
+        <w:ind w:left="-284"/>
+        <w:rPr>
+          <w:b/>
+          <w:lang w:val="pt-PT"/>
+        </w:rPr>
+      </w:pPr>
+      <w:r>
+        <w:rPr>
+          <w:b/>
+          <w:lang w:val="pt-PT"/>
+        </w:rPr>
+        <w:t>5.4 modelo de navegação e diagramas de transição (App Móvel)</w:t>
       </w:r>
     </w:p>
     <w:p>
@@ -3538,6 +3911,24 @@
         <w:ind w:left="-284"/>
         <w:rPr>
           <w:b/>
+          <w:color w:val="FF0000"/>
+          <w:lang w:val="pt-PT"/>
+        </w:rPr>
+      </w:pPr>
+      <w:r>
+        <w:rPr>
+          <w:b/>
+          <w:color w:val="FF0000"/>
+          <w:lang w:val="pt-PT"/>
+        </w:rPr>
+        <w:t>//TODO</w:t>
+      </w:r>
+    </w:p>
+    <w:p>
+      <w:pPr>
+        <w:ind w:left="-284"/>
+        <w:rPr>
+          <w:b/>
           <w:lang w:val="pt-PT"/>
         </w:rPr>
       </w:pPr>
@@ -3585,6 +3976,41 @@
     </w:p>
     <w:p>
       <w:pPr>
+        <w:ind w:left="-284"/>
+        <w:rPr>
+          <w:b/>
+          <w:color w:val="FF0000"/>
+          <w:lang w:val="pt-PT"/>
+        </w:rPr>
+      </w:pPr>
+      <w:r>
+        <w:rPr>
+          <w:b/>
+          <w:color w:val="FF0000"/>
+          <w:lang w:val="pt-PT"/>
+        </w:rPr>
+        <w:t>//TODO</w:t>
+      </w:r>
+    </w:p>
+    <w:p>
+      <w:pPr>
+        <w:rPr>
+          <w:b/>
+          <w:lang w:val="pt-PT"/>
+        </w:rPr>
+      </w:pPr>
+    </w:p>
+    <w:p>
+      <w:pPr>
+        <w:ind w:left="-284"/>
+        <w:rPr>
+          <w:b/>
+          <w:lang w:val="pt-PT"/>
+        </w:rPr>
+      </w:pPr>
+    </w:p>
+    <w:p>
+      <w:pPr>
         <w:pStyle w:val="Cabealho2"/>
         <w:rPr>
           <w:lang w:val="pt-PT"/>
@@ -3601,11 +4027,13 @@
       <w:pPr>
         <w:ind w:left="-284"/>
         <w:rPr>
-          <w:lang w:val="pt-PT"/>
-        </w:rPr>
-      </w:pPr>
-      <w:r>
-        <w:rPr>
+          <w:color w:val="E7E6E6" w:themeColor="background2"/>
+          <w:lang w:val="pt-PT"/>
+        </w:rPr>
+      </w:pPr>
+      <w:r>
+        <w:rPr>
+          <w:color w:val="E7E6E6" w:themeColor="background2"/>
           <w:lang w:val="pt-PT"/>
         </w:rPr>
         <w:t>// Por agora deixar esta secção intencionalmente vazia, para evolução do documento em versões posteriores á versão 1.0)</w:t>
@@ -3615,6 +4043,32 @@
       <w:pPr>
         <w:ind w:left="-284"/>
         <w:rPr>
+          <w:color w:val="E7E6E6" w:themeColor="background2"/>
+          <w:lang w:val="pt-PT"/>
+        </w:rPr>
+      </w:pPr>
+    </w:p>
+    <w:p>
+      <w:pPr>
+        <w:ind w:left="-284"/>
+        <w:rPr>
+          <w:color w:val="FF0000"/>
+          <w:lang w:val="pt-PT"/>
+        </w:rPr>
+      </w:pPr>
+      <w:r>
+        <w:rPr>
+          <w:b/>
+          <w:color w:val="FF0000"/>
+          <w:lang w:val="pt-PT"/>
+        </w:rPr>
+        <w:t>//TODO</w:t>
+      </w:r>
+    </w:p>
+    <w:p>
+      <w:pPr>
+        <w:ind w:left="-284"/>
+        <w:rPr>
           <w:b/>
           <w:lang w:val="pt-PT"/>
         </w:rPr>
@@ -3656,7 +4110,15 @@
           <w:color w:val="E7E6E6" w:themeColor="background2"/>
           <w:lang w:val="pt-PT"/>
         </w:rPr>
-        <w:t>incluir quais as vantagens e requisitos arquiteturais que vão ser disponibilizadas pela solução a desenvolver e que sejam destacáveis como fatores que se consideram vir a ser relevantes na qualidade, efetividade, desempenho, disponibilidade e escalabilidade da solução (entre outras que se queiram destacar como previstas).</w:t>
+        <w:t xml:space="preserve">incluir quais as vantagens e requisitos arquiteturais que vão ser disponibilizadas pela solução a desenvolver e que sejam destacáveis como fatores que se consideram </w:t>
+      </w:r>
+      <w:r>
+        <w:rPr>
+          <w:color w:val="E7E6E6" w:themeColor="background2"/>
+          <w:lang w:val="pt-PT"/>
+        </w:rPr>
+        <w:lastRenderedPageBreak/>
+        <w:t>vir a ser relevantes na qualidade, efetividade, desempenho, disponibilidade e escalabilidade da solução (entre outras que se queiram destacar como previstas).</w:t>
       </w:r>
     </w:p>
     <w:p>
@@ -5928,6 +6390,17 @@
       </w:rPr>
     </w:tblStylePr>
   </w:style>
+  <w:style w:type="character" w:styleId="nfase">
+    <w:name w:val="Emphasis"/>
+    <w:basedOn w:val="Tipodeletrapredefinidodopargrafo"/>
+    <w:uiPriority w:val="20"/>
+    <w:qFormat/>
+    <w:rsid w:val="002B67E2"/>
+    <w:rPr>
+      <w:i/>
+      <w:iCs/>
+    </w:rPr>
+  </w:style>
 </w:styles>
 </file>
 

</xml_diff>